<commit_message>
HTML DOM thuc hanh
</commit_message>
<xml_diff>
--- a/01 Nền tảng JS/01 Lý Thuyết/04 Biến, kiểu dữ liệu, toán tử.docx
+++ b/01 Nền tảng JS/01 Lý Thuyết/04 Biến, kiểu dữ liệu, toán tử.docx
@@ -551,11 +551,6 @@
     </w:p>
     <w:p>
       <w:pPr>
-        <w:pStyle w:val="ListParagraph"/>
-        <w:numPr>
-          <w:ilvl w:val="1"/>
-          <w:numId w:val="2"/>
-        </w:numPr>
         <w:rPr>
           <w:lang w:val="vi-VN"/>
         </w:rPr>
@@ -904,13 +899,7 @@
         <w:rPr>
           <w:lang w:val="vi-VN"/>
         </w:rPr>
-        <w:t>console.log()</w:t>
-      </w:r>
-      <w:r>
-        <w:rPr>
-          <w:lang w:val="vi-VN"/>
-        </w:rPr>
-        <w:t xml:space="preserve"> nằm trong Inspect trang</w:t>
+        <w:t>console.log() nằm trong Inspect trang</w:t>
       </w:r>
       <w:r>
         <w:rPr>
@@ -1060,13 +1049,7 @@
         <w:rPr>
           <w:lang w:val="vi-VN"/>
         </w:rPr>
-        <w:t>document.getElementById(“id”).</w:t>
-      </w:r>
-      <w:r>
-        <w:rPr>
-          <w:lang w:val="vi-VN"/>
-        </w:rPr>
-        <w:t>value áp dụng cho thẻ input tự tạo, lấy giá trị của input thông qua id</w:t>
+        <w:t>document.getElementById(“id”).value áp dụng cho thẻ input tự tạo, lấy giá trị của input thông qua id</w:t>
       </w:r>
     </w:p>
     <w:sectPr>

</xml_diff>